<commit_message>
Updated reference documents section
</commit_message>
<xml_diff>
--- a/Project Library/SQAP.docx
+++ b/Project Library/SQAP.docx
@@ -377,6 +377,39 @@
       <w:pPr>
         <w:rPr>
           <w:rStyle w:val="Emphasis"/>
+        </w:rPr>
+      </w:pPr>
+      <w:r>
+        <w:rPr>
+          <w:rStyle w:val="Emphasis"/>
+        </w:rPr>
+        <w:t>V0.1.1 – 04 October 2024 – Hunter Gundersen</w:t>
+      </w:r>
+    </w:p>
+    <w:p>
+      <w:pPr>
+        <w:pStyle w:val="ListParagraph"/>
+        <w:numPr>
+          <w:ilvl w:val="0"/>
+          <w:numId w:val="7"/>
+        </w:numPr>
+        <w:rPr>
+          <w:rStyle w:val="Emphasis"/>
+        </w:rPr>
+      </w:pPr>
+      <w:r>
+        <w:rPr>
+          <w:rStyle w:val="Emphasis"/>
+          <w:i w:val="0"/>
+          <w:iCs w:val="0"/>
+        </w:rPr>
+        <w:t>Added links to reference documents section</w:t>
+      </w:r>
+    </w:p>
+    <w:p>
+      <w:pPr>
+        <w:rPr>
+          <w:rStyle w:val="Emphasis"/>
           <w:i w:val="0"/>
           <w:iCs w:val="0"/>
         </w:rPr>
@@ -397,6 +430,14 @@
     <w:p/>
     <w:sdt>
       <w:sdtPr>
+        <w:rPr>
+          <w:rFonts w:asciiTheme="minorHAnsi" w:eastAsiaTheme="minorHAnsi" w:hAnsiTheme="minorHAnsi" w:cstheme="minorBidi"/>
+          <w:color w:val="auto"/>
+          <w:kern w:val="2"/>
+          <w:sz w:val="24"/>
+          <w:szCs w:val="24"/>
+          <w14:ligatures w14:val="standardContextual"/>
+        </w:rPr>
         <w:id w:val="-1817947595"/>
         <w:docPartObj>
           <w:docPartGallery w:val="Table of Contents"/>
@@ -405,15 +446,9 @@
       </w:sdtPr>
       <w:sdtEndPr>
         <w:rPr>
-          <w:rFonts w:asciiTheme="minorHAnsi" w:eastAsiaTheme="minorHAnsi" w:hAnsiTheme="minorHAnsi" w:cstheme="minorBidi"/>
           <w:b/>
           <w:bCs/>
           <w:noProof/>
-          <w:color w:val="auto"/>
-          <w:kern w:val="2"/>
-          <w:sz w:val="24"/>
-          <w:szCs w:val="24"/>
-          <w14:ligatures w14:val="standardContextual"/>
         </w:rPr>
       </w:sdtEndPr>
       <w:sdtContent>
@@ -3273,55 +3308,21 @@
           <w:numId w:val="5"/>
         </w:numPr>
       </w:pPr>
-      <w:r>
-        <w:rPr>
-          <w:b/>
-          <w:bCs/>
-        </w:rPr>
-        <w:t>IEEE 730-2014 Standard for Software Quality Assurance Plans</w:t>
-      </w:r>
+      <w:hyperlink r:id="rId9" w:history="1">
+        <w:r>
+          <w:rPr>
+            <w:rStyle w:val="Hyperlink"/>
+            <w:b/>
+            <w:bCs/>
+          </w:rPr>
+          <w:t>IEEE 730-2014 Standard for Software Quality Assurance Plans</w:t>
+        </w:r>
+      </w:hyperlink>
       <w:r>
         <w:br/>
         <w:t>Description: The IEEE 730-2014 standard provides guidelines and best practices for developing and implementing Software Quality Assurance Plans, which form the basis for this document.</w:t>
       </w:r>
     </w:p>
-    <w:p>
-      <w:pPr>
-        <w:pStyle w:val="ListParagraph"/>
-        <w:numPr>
-          <w:ilvl w:val="0"/>
-          <w:numId w:val="5"/>
-        </w:numPr>
-      </w:pPr>
-      <w:r>
-        <w:rPr>
-          <w:b/>
-          <w:bCs/>
-        </w:rPr>
-        <w:t>Software Development Life Cycle (SDLC) Methodology Document</w:t>
-      </w:r>
-      <w:r>
-        <w:br/>
-        <w:t xml:space="preserve">Description: This document outlines the Software Development Life Cycle (SDLC) processes to be followed by </w:t>
-      </w:r>
-      <w:proofErr w:type="spellStart"/>
-      <w:r>
-        <w:t>CodeCrafters</w:t>
-      </w:r>
-      <w:proofErr w:type="spellEnd"/>
-      <w:r>
-        <w:t xml:space="preserve"> Ltd. during the development of the </w:t>
-      </w:r>
-      <w:proofErr w:type="spellStart"/>
-      <w:r>
-        <w:t>FitMate</w:t>
-      </w:r>
-      <w:proofErr w:type="spellEnd"/>
-      <w:r>
-        <w:t xml:space="preserve"> Mobile Application. It includes phases such as requirements gathering, design, implementation, testing, and deployment.</w:t>
-      </w:r>
-    </w:p>
-    <w:p/>
     <w:p>
       <w:pPr>
         <w:pStyle w:val="Heading2"/>
@@ -4159,6 +4160,119 @@
     </w:lvl>
   </w:abstractNum>
   <w:abstractNum w:abstractNumId="5" w15:restartNumberingAfterBreak="0">
+    <w:nsid w:val="73FE1743"/>
+    <w:multiLevelType w:val="hybridMultilevel"/>
+    <w:tmpl w:val="3432E79C"/>
+    <w:lvl w:ilvl="0" w:tplc="04090001">
+      <w:start w:val="1"/>
+      <w:numFmt w:val="bullet"/>
+      <w:lvlText w:val=""/>
+      <w:lvlJc w:val="left"/>
+      <w:pPr>
+        <w:ind w:left="720" w:hanging="360"/>
+      </w:pPr>
+      <w:rPr>
+        <w:rFonts w:ascii="Symbol" w:hAnsi="Symbol" w:hint="default"/>
+      </w:rPr>
+    </w:lvl>
+    <w:lvl w:ilvl="1" w:tplc="04090003" w:tentative="1">
+      <w:start w:val="1"/>
+      <w:numFmt w:val="bullet"/>
+      <w:lvlText w:val="o"/>
+      <w:lvlJc w:val="left"/>
+      <w:pPr>
+        <w:ind w:left="1440" w:hanging="360"/>
+      </w:pPr>
+      <w:rPr>
+        <w:rFonts w:ascii="Courier New" w:hAnsi="Courier New" w:cs="Courier New" w:hint="default"/>
+      </w:rPr>
+    </w:lvl>
+    <w:lvl w:ilvl="2" w:tplc="04090005" w:tentative="1">
+      <w:start w:val="1"/>
+      <w:numFmt w:val="bullet"/>
+      <w:lvlText w:val=""/>
+      <w:lvlJc w:val="left"/>
+      <w:pPr>
+        <w:ind w:left="2160" w:hanging="360"/>
+      </w:pPr>
+      <w:rPr>
+        <w:rFonts w:ascii="Wingdings" w:hAnsi="Wingdings" w:hint="default"/>
+      </w:rPr>
+    </w:lvl>
+    <w:lvl w:ilvl="3" w:tplc="04090001" w:tentative="1">
+      <w:start w:val="1"/>
+      <w:numFmt w:val="bullet"/>
+      <w:lvlText w:val=""/>
+      <w:lvlJc w:val="left"/>
+      <w:pPr>
+        <w:ind w:left="2880" w:hanging="360"/>
+      </w:pPr>
+      <w:rPr>
+        <w:rFonts w:ascii="Symbol" w:hAnsi="Symbol" w:hint="default"/>
+      </w:rPr>
+    </w:lvl>
+    <w:lvl w:ilvl="4" w:tplc="04090003" w:tentative="1">
+      <w:start w:val="1"/>
+      <w:numFmt w:val="bullet"/>
+      <w:lvlText w:val="o"/>
+      <w:lvlJc w:val="left"/>
+      <w:pPr>
+        <w:ind w:left="3600" w:hanging="360"/>
+      </w:pPr>
+      <w:rPr>
+        <w:rFonts w:ascii="Courier New" w:hAnsi="Courier New" w:cs="Courier New" w:hint="default"/>
+      </w:rPr>
+    </w:lvl>
+    <w:lvl w:ilvl="5" w:tplc="04090005" w:tentative="1">
+      <w:start w:val="1"/>
+      <w:numFmt w:val="bullet"/>
+      <w:lvlText w:val=""/>
+      <w:lvlJc w:val="left"/>
+      <w:pPr>
+        <w:ind w:left="4320" w:hanging="360"/>
+      </w:pPr>
+      <w:rPr>
+        <w:rFonts w:ascii="Wingdings" w:hAnsi="Wingdings" w:hint="default"/>
+      </w:rPr>
+    </w:lvl>
+    <w:lvl w:ilvl="6" w:tplc="04090001" w:tentative="1">
+      <w:start w:val="1"/>
+      <w:numFmt w:val="bullet"/>
+      <w:lvlText w:val=""/>
+      <w:lvlJc w:val="left"/>
+      <w:pPr>
+        <w:ind w:left="5040" w:hanging="360"/>
+      </w:pPr>
+      <w:rPr>
+        <w:rFonts w:ascii="Symbol" w:hAnsi="Symbol" w:hint="default"/>
+      </w:rPr>
+    </w:lvl>
+    <w:lvl w:ilvl="7" w:tplc="04090003" w:tentative="1">
+      <w:start w:val="1"/>
+      <w:numFmt w:val="bullet"/>
+      <w:lvlText w:val="o"/>
+      <w:lvlJc w:val="left"/>
+      <w:pPr>
+        <w:ind w:left="5760" w:hanging="360"/>
+      </w:pPr>
+      <w:rPr>
+        <w:rFonts w:ascii="Courier New" w:hAnsi="Courier New" w:cs="Courier New" w:hint="default"/>
+      </w:rPr>
+    </w:lvl>
+    <w:lvl w:ilvl="8" w:tplc="04090005" w:tentative="1">
+      <w:start w:val="1"/>
+      <w:numFmt w:val="bullet"/>
+      <w:lvlText w:val=""/>
+      <w:lvlJc w:val="left"/>
+      <w:pPr>
+        <w:ind w:left="6480" w:hanging="360"/>
+      </w:pPr>
+      <w:rPr>
+        <w:rFonts w:ascii="Wingdings" w:hAnsi="Wingdings" w:hint="default"/>
+      </w:rPr>
+    </w:lvl>
+  </w:abstractNum>
+  <w:abstractNum w:abstractNumId="6" w15:restartNumberingAfterBreak="0">
     <w:nsid w:val="7EB53439"/>
     <w:multiLevelType w:val="hybridMultilevel"/>
     <w:tmpl w:val="55A278C2"/>
@@ -4278,7 +4392,7 @@
     <w:abstractNumId w:val="4"/>
   </w:num>
   <w:num w:numId="3" w16cid:durableId="1637183098">
-    <w:abstractNumId w:val="5"/>
+    <w:abstractNumId w:val="6"/>
   </w:num>
   <w:num w:numId="4" w16cid:durableId="1274023496">
     <w:abstractNumId w:val="0"/>
@@ -4288,6 +4402,9 @@
   </w:num>
   <w:num w:numId="6" w16cid:durableId="963971503">
     <w:abstractNumId w:val="1"/>
+  </w:num>
+  <w:num w:numId="7" w16cid:durableId="1094976057">
+    <w:abstractNumId w:val="5"/>
   </w:num>
 </w:numbering>
 </file>
@@ -4893,6 +5010,7 @@
   <w:style w:type="character" w:default="1" w:styleId="DefaultParagraphFont">
     <w:name w:val="Default Paragraph Font"/>
     <w:uiPriority w:val="1"/>
+    <w:semiHidden/>
     <w:unhideWhenUsed/>
   </w:style>
   <w:style w:type="table" w:default="1" w:styleId="TableNormal">
@@ -5283,6 +5401,18 @@
       <w:iCs/>
     </w:rPr>
   </w:style>
+  <w:style w:type="character" w:styleId="UnresolvedMention">
+    <w:name w:val="Unresolved Mention"/>
+    <w:basedOn w:val="DefaultParagraphFont"/>
+    <w:uiPriority w:val="99"/>
+    <w:semiHidden/>
+    <w:unhideWhenUsed/>
+    <w:rsid w:val="00AD6F7E"/>
+    <w:rPr>
+      <w:color w:val="605E5C"/>
+      <w:shd w:val="clear" w:color="auto" w:fill="E1DFDD"/>
+    </w:rPr>
+  </w:style>
 </w:styles>
 </file>
 
@@ -5582,27 +5712,6 @@
 </file>
 
 <file path=customXml/item1.xml><?xml version="1.0" encoding="utf-8"?>
-<b:Sources xmlns:b="http://schemas.openxmlformats.org/officeDocument/2006/bibliography" xmlns="http://schemas.openxmlformats.org/officeDocument/2006/bibliography" SelectedStyle="\APASixthEditionOfficeOnline.xsl" StyleName="APA" Version="6"/>
-</file>
-
-<file path=customXml/item2.xml><?xml version="1.0" encoding="utf-8"?>
-<p:properties xmlns:p="http://schemas.microsoft.com/office/2006/metadata/properties" xmlns:xsi="http://www.w3.org/2001/XMLSchema-instance" xmlns:pc="http://schemas.microsoft.com/office/infopath/2007/PartnerControls">
-  <documentManagement>
-    <_activity xmlns="8f16d559-95ef-404a-8056-05e4603ad475" xsi:nil="true"/>
-  </documentManagement>
-</p:properties>
-</file>
-
-<file path=customXml/item3.xml><?xml version="1.0" encoding="utf-8"?>
-<?mso-contentType ?>
-<FormTemplates xmlns="http://schemas.microsoft.com/sharepoint/v3/contenttype/forms">
-  <Display>DocumentLibraryForm</Display>
-  <Edit>DocumentLibraryForm</Edit>
-  <New>DocumentLibraryForm</New>
-</FormTemplates>
-</file>
-
-<file path=customXml/item4.xml><?xml version="1.0" encoding="utf-8"?>
 <ct:contentTypeSchema xmlns:ct="http://schemas.microsoft.com/office/2006/metadata/contentType" xmlns:ma="http://schemas.microsoft.com/office/2006/metadata/properties/metaAttributes" ct:_="" ma:_="" ma:contentTypeName="Document" ma:contentTypeID="0x01010055B3F71676036C4888CF3936AADD8950" ma:contentTypeVersion="15" ma:contentTypeDescription="Create a new document." ma:contentTypeScope="" ma:versionID="121c4f078cf40460ef5875a0be504624">
   <xsd:schema xmlns:xsd="http://www.w3.org/2001/XMLSchema" xmlns:xs="http://www.w3.org/2001/XMLSchema" xmlns:p="http://schemas.microsoft.com/office/2006/metadata/properties" xmlns:ns3="8f16d559-95ef-404a-8056-05e4603ad475" xmlns:ns4="d4f99836-0a79-44f0-a9b2-2b9b7c817650" targetNamespace="http://schemas.microsoft.com/office/2006/metadata/properties" ma:root="true" ma:fieldsID="8ca5d7b2ea32bb540174b6be55095143" ns3:_="" ns4:_="">
     <xsd:import namespace="8f16d559-95ef-404a-8056-05e4603ad475"/>
@@ -5837,40 +5946,28 @@
 </ct:contentTypeSchema>
 </file>
 
-<file path=customXml/itemProps1.xml><?xml version="1.0" encoding="utf-8"?>
-<ds:datastoreItem xmlns:ds="http://schemas.openxmlformats.org/officeDocument/2006/customXml" ds:itemID="{C64EB1CE-FF16-4C15-B673-72A8F66D4B86}">
-  <ds:schemaRefs>
-    <ds:schemaRef ds:uri="http://schemas.openxmlformats.org/officeDocument/2006/bibliography"/>
-  </ds:schemaRefs>
-</ds:datastoreItem>
+<file path=customXml/item2.xml><?xml version="1.0" encoding="utf-8"?>
+<?mso-contentType ?>
+<FormTemplates xmlns="http://schemas.microsoft.com/sharepoint/v3/contenttype/forms">
+  <Display>DocumentLibraryForm</Display>
+  <Edit>DocumentLibraryForm</Edit>
+  <New>DocumentLibraryForm</New>
+</FormTemplates>
 </file>
 
-<file path=customXml/itemProps2.xml><?xml version="1.0" encoding="utf-8"?>
-<ds:datastoreItem xmlns:ds="http://schemas.openxmlformats.org/officeDocument/2006/customXml" ds:itemID="{4F92185A-27EB-4200-B628-52B85F2B5B30}">
-  <ds:schemaRefs>
-    <ds:schemaRef ds:uri="http://purl.org/dc/elements/1.1/"/>
-    <ds:schemaRef ds:uri="http://schemas.openxmlformats.org/package/2006/metadata/core-properties"/>
-    <ds:schemaRef ds:uri="http://purl.org/dc/terms/"/>
-    <ds:schemaRef ds:uri="http://schemas.microsoft.com/office/infopath/2007/PartnerControls"/>
-    <ds:schemaRef ds:uri="8f16d559-95ef-404a-8056-05e4603ad475"/>
-    <ds:schemaRef ds:uri="http://schemas.microsoft.com/office/2006/documentManagement/types"/>
-    <ds:schemaRef ds:uri="http://www.w3.org/XML/1998/namespace"/>
-    <ds:schemaRef ds:uri="d4f99836-0a79-44f0-a9b2-2b9b7c817650"/>
-    <ds:schemaRef ds:uri="http://schemas.microsoft.com/office/2006/metadata/properties"/>
-    <ds:schemaRef ds:uri="http://purl.org/dc/dcmitype/"/>
-  </ds:schemaRefs>
-</ds:datastoreItem>
+<file path=customXml/item3.xml><?xml version="1.0" encoding="utf-8"?>
+<p:properties xmlns:p="http://schemas.microsoft.com/office/2006/metadata/properties" xmlns:xsi="http://www.w3.org/2001/XMLSchema-instance" xmlns:pc="http://schemas.microsoft.com/office/infopath/2007/PartnerControls">
+  <documentManagement>
+    <_activity xmlns="8f16d559-95ef-404a-8056-05e4603ad475" xsi:nil="true"/>
+  </documentManagement>
+</p:properties>
 </file>
 
-<file path=customXml/itemProps3.xml><?xml version="1.0" encoding="utf-8"?>
-<ds:datastoreItem xmlns:ds="http://schemas.openxmlformats.org/officeDocument/2006/customXml" ds:itemID="{B7019434-626E-4AC8-ABEB-0095338D9157}">
-  <ds:schemaRefs>
-    <ds:schemaRef ds:uri="http://schemas.microsoft.com/sharepoint/v3/contenttype/forms"/>
-  </ds:schemaRefs>
-</ds:datastoreItem>
+<file path=customXml/item4.xml><?xml version="1.0" encoding="utf-8"?>
+<b:Sources xmlns:b="http://schemas.openxmlformats.org/officeDocument/2006/bibliography" xmlns="http://schemas.openxmlformats.org/officeDocument/2006/bibliography" SelectedStyle="\APASixthEditionOfficeOnline.xsl" StyleName="APA" Version="6"/>
 </file>
 
-<file path=customXml/itemProps4.xml><?xml version="1.0" encoding="utf-8"?>
+<file path=customXml/itemProps1.xml><?xml version="1.0" encoding="utf-8"?>
 <ds:datastoreItem xmlns:ds="http://schemas.openxmlformats.org/officeDocument/2006/customXml" ds:itemID="{629F4655-2676-499F-9A42-789026427265}">
   <ds:schemaRefs>
     <ds:schemaRef ds:uri="http://schemas.microsoft.com/office/2006/metadata/contentType"/>
@@ -5887,4 +5984,30 @@
     <ds:schemaRef ds:uri="http://schemas.microsoft.com/internal/obd"/>
   </ds:schemaRefs>
 </ds:datastoreItem>
+</file>
+
+<file path=customXml/itemProps2.xml><?xml version="1.0" encoding="utf-8"?>
+<ds:datastoreItem xmlns:ds="http://schemas.openxmlformats.org/officeDocument/2006/customXml" ds:itemID="{B7019434-626E-4AC8-ABEB-0095338D9157}">
+  <ds:schemaRefs>
+    <ds:schemaRef ds:uri="http://schemas.microsoft.com/sharepoint/v3/contenttype/forms"/>
+  </ds:schemaRefs>
+</ds:datastoreItem>
+</file>
+
+<file path=customXml/itemProps3.xml><?xml version="1.0" encoding="utf-8"?>
+<ds:datastoreItem xmlns:ds="http://schemas.openxmlformats.org/officeDocument/2006/customXml" ds:itemID="{4F92185A-27EB-4200-B628-52B85F2B5B30}">
+  <ds:schemaRefs>
+    <ds:schemaRef ds:uri="http://schemas.microsoft.com/office/2006/metadata/properties"/>
+    <ds:schemaRef ds:uri="http://schemas.microsoft.com/office/infopath/2007/PartnerControls"/>
+    <ds:schemaRef ds:uri="8f16d559-95ef-404a-8056-05e4603ad475"/>
+  </ds:schemaRefs>
+</ds:datastoreItem>
+</file>
+
+<file path=customXml/itemProps4.xml><?xml version="1.0" encoding="utf-8"?>
+<ds:datastoreItem xmlns:ds="http://schemas.openxmlformats.org/officeDocument/2006/customXml" ds:itemID="{C64EB1CE-FF16-4C15-B673-72A8F66D4B86}">
+  <ds:schemaRefs>
+    <ds:schemaRef ds:uri="http://schemas.openxmlformats.org/officeDocument/2006/bibliography"/>
+  </ds:schemaRefs>
+</ds:datastoreItem>
 </file>
</xml_diff>